<commit_message>
Updated Report and README files
</commit_message>
<xml_diff>
--- a/Report/Final_Report.docx
+++ b/Report/Final_Report.docx
@@ -536,7 +536,7 @@
           <w:szCs w:val="24"/>
           <w:shd w:val="clear" w:color="auto" w:fill="FFFFFF"/>
         </w:rPr>
-        <w:t>Oil and gas (O&amp;G) industry contributes to the economic as one of the most important sectors by taking into advantages as being the most demanding, challenging and exciting engineering and technological advances which interests the engineers at large</w:t>
+        <w:t>Oil and gas (O&amp;G) industry contributes to the economic as one of the most important sectors by taking into advantages as being the most demanding, challenging and exciting engineering and technological advances which interests the engineers at large. As the O&amp;G industry has become financially attractive yet risky to be</w:t>
       </w:r>
       <w:r>
         <w:rPr>
@@ -546,7 +546,7 @@
           <w:szCs w:val="24"/>
           <w:shd w:val="clear" w:color="auto" w:fill="FFFFFF"/>
         </w:rPr>
-        <w:t xml:space="preserve">. </w:t>
+        <w:t xml:space="preserve"> </w:t>
       </w:r>
       <w:r>
         <w:rPr>
@@ -556,9 +556,21 @@
           <w:szCs w:val="24"/>
           <w:shd w:val="clear" w:color="auto" w:fill="FFFFFF"/>
         </w:rPr>
-        <w:t>As the O&amp;G industry has become financially attractive yet risky to be</w:t>
-      </w:r>
-      <w:r>
+        <w:t>implemented, it is important to look into the effective way of managing the O&amp;G projects</w:t>
+      </w:r>
+      <w:r>
+        <w:rPr>
+          <w:rFonts w:ascii="Roboto" w:hAnsi="Roboto"/>
+          <w:color w:val="333333"/>
+          <w:sz w:val="21"/>
+          <w:szCs w:val="21"/>
+          <w:shd w:val="clear" w:color="auto" w:fill="FFFFFF"/>
+        </w:rPr>
+        <w:t>.</w:t>
+      </w:r>
+    </w:p>
+    <w:p>
+      <w:pPr>
         <w:rPr>
           <w:rFonts w:ascii="Roboto" w:hAnsi="Roboto"/>
           <w:color w:val="333333"/>
@@ -566,8 +578,7 @@
           <w:szCs w:val="24"/>
           <w:shd w:val="clear" w:color="auto" w:fill="FFFFFF"/>
         </w:rPr>
-        <w:t xml:space="preserve"> </w:t>
-      </w:r>
+      </w:pPr>
       <w:r>
         <w:rPr>
           <w:rFonts w:ascii="Roboto" w:hAnsi="Roboto"/>
@@ -576,21 +587,9 @@
           <w:szCs w:val="24"/>
           <w:shd w:val="clear" w:color="auto" w:fill="FFFFFF"/>
         </w:rPr>
-        <w:t>implemented, it is important to look into the effective way of managing the O&amp;G projects</w:t>
-      </w:r>
-      <w:r>
-        <w:rPr>
-          <w:rFonts w:ascii="Roboto" w:hAnsi="Roboto"/>
-          <w:color w:val="333333"/>
-          <w:sz w:val="21"/>
-          <w:szCs w:val="21"/>
-          <w:shd w:val="clear" w:color="auto" w:fill="FFFFFF"/>
-        </w:rPr>
-        <w:t>.</w:t>
-      </w:r>
-    </w:p>
-    <w:p>
-      <w:pPr>
+        <w:t xml:space="preserve">My </w:t>
+      </w:r>
+      <w:r>
         <w:rPr>
           <w:rFonts w:ascii="Roboto" w:hAnsi="Roboto"/>
           <w:color w:val="333333"/>
@@ -598,26 +597,22 @@
           <w:szCs w:val="24"/>
           <w:shd w:val="clear" w:color="auto" w:fill="FFFFFF"/>
         </w:rPr>
-      </w:pPr>
-      <w:r>
-        <w:rPr>
-          <w:rFonts w:ascii="Roboto" w:hAnsi="Roboto"/>
-          <w:color w:val="333333"/>
+        <w:t xml:space="preserve">Project is to maintain petrol pump data which will help Managers to manager their work with ease convenience. </w:t>
+      </w:r>
+    </w:p>
+    <w:p>
+      <w:pPr>
+        <w:rPr>
           <w:sz w:val="24"/>
           <w:szCs w:val="24"/>
-          <w:shd w:val="clear" w:color="auto" w:fill="FFFFFF"/>
-        </w:rPr>
-        <w:t xml:space="preserve">My </w:t>
-      </w:r>
-      <w:r>
-        <w:rPr>
-          <w:rFonts w:ascii="Roboto" w:hAnsi="Roboto"/>
-          <w:color w:val="333333"/>
+        </w:rPr>
+      </w:pPr>
+      <w:r>
+        <w:rPr>
           <w:sz w:val="24"/>
           <w:szCs w:val="24"/>
-          <w:shd w:val="clear" w:color="auto" w:fill="FFFFFF"/>
-        </w:rPr>
-        <w:t xml:space="preserve">Project is to maintain petrol pump data which will help Managers to manager their work with ease convenience. </w:t>
+        </w:rPr>
+        <w:t>Database management System (DBMS) is a software for creating and managing database. It provides users and programmers with a systematic way to create, retrieve, update and manage data.</w:t>
       </w:r>
     </w:p>
     <w:p>
@@ -632,94 +627,39 @@
           <w:sz w:val="24"/>
           <w:szCs w:val="24"/>
         </w:rPr>
-        <w:t xml:space="preserve">Database management System (DBMS) is a software for creating and managing database. It provides users and programmers with a systematic way to create, </w:t>
-      </w:r>
-      <w:r>
+        <w:t xml:space="preserve">This project will maintain data about Petrol Pumps in an area, their owners, Employees details working in that petrol, Customer detail so that a regular customer will get Goodies &amp; Discount, Tanker details as well as Sales of a particular Petrol Pump.     </w:t>
+      </w:r>
+    </w:p>
+    <w:p>
+      <w:pPr>
         <w:rPr>
           <w:sz w:val="24"/>
           <w:szCs w:val="24"/>
         </w:rPr>
-        <w:t>retrieve</w:t>
-      </w:r>
+      </w:pPr>
       <w:r>
         <w:rPr>
           <w:sz w:val="24"/>
           <w:szCs w:val="24"/>
         </w:rPr>
-        <w:t>, update and manage data</w:t>
+        <w:t xml:space="preserve">This project uses MYSQL to store data and perform CRUD operations and </w:t>
       </w:r>
       <w:r>
         <w:rPr>
           <w:sz w:val="24"/>
           <w:szCs w:val="24"/>
         </w:rPr>
-        <w:t>.</w:t>
-      </w:r>
-    </w:p>
-    <w:p>
-      <w:pPr>
+        <w:t xml:space="preserve">Some of the famous libraries such as pandas and </w:t>
+      </w:r>
+      <w:proofErr w:type="spellStart"/>
+      <w:r>
         <w:rPr>
           <w:sz w:val="24"/>
           <w:szCs w:val="24"/>
         </w:rPr>
-      </w:pPr>
-      <w:r>
-        <w:rPr>
-          <w:sz w:val="24"/>
-          <w:szCs w:val="24"/>
-        </w:rPr>
-        <w:t xml:space="preserve">This project will maintain data about Petrol Pumps in an area, their owners, Employees details working in that petrol, Customer detail so that a regular customer will get Goodies &amp; Discount, Tanker details as well as Sales of a particular Petrol Pump.     </w:t>
-      </w:r>
-    </w:p>
-    <w:p>
-      <w:pPr>
-        <w:rPr>
-          <w:sz w:val="24"/>
-          <w:szCs w:val="24"/>
-        </w:rPr>
-      </w:pPr>
-      <w:r>
-        <w:rPr>
-          <w:sz w:val="24"/>
-          <w:szCs w:val="24"/>
-        </w:rPr>
-        <w:t xml:space="preserve">This project uses MYSQL to store data and perform CRUD operations and </w:t>
-      </w:r>
-      <w:r>
-        <w:rPr>
-          <w:sz w:val="24"/>
-          <w:szCs w:val="24"/>
-        </w:rPr>
-        <w:t>Some of the famous libraries</w:t>
-      </w:r>
-      <w:r>
-        <w:rPr>
-          <w:sz w:val="24"/>
-          <w:szCs w:val="24"/>
-        </w:rPr>
-        <w:t xml:space="preserve"> such as </w:t>
-      </w:r>
-      <w:r>
-        <w:rPr>
-          <w:sz w:val="24"/>
-          <w:szCs w:val="24"/>
-        </w:rPr>
-        <w:t>pandas</w:t>
-      </w:r>
-      <w:r>
-        <w:rPr>
-          <w:sz w:val="24"/>
-          <w:szCs w:val="24"/>
-        </w:rPr>
-        <w:t xml:space="preserve"> and </w:t>
-      </w:r>
-      <w:r>
-        <w:rPr>
-          <w:sz w:val="24"/>
-          <w:szCs w:val="24"/>
-        </w:rPr>
         <w:t>streamlit</w:t>
       </w:r>
+      <w:proofErr w:type="spellEnd"/>
       <w:r>
         <w:rPr>
           <w:sz w:val="24"/>
@@ -1113,15 +1053,7 @@
           <w:szCs w:val="26"/>
           <w:u w:val="single"/>
         </w:rPr>
-        <w:t xml:space="preserve"> &amp; </w:t>
-      </w:r>
-      <w:r>
-        <w:rPr>
-          <w:sz w:val="26"/>
-          <w:szCs w:val="26"/>
-          <w:u w:val="single"/>
-        </w:rPr>
-        <w:t>Populating the Database</w:t>
+        <w:t xml:space="preserve"> &amp; Populating the Database</w:t>
       </w:r>
       <w:r>
         <w:rPr>
@@ -27136,6 +27068,7 @@
       </w:pPr>
       <w:r>
         <w:rPr>
+          <w:noProof/>
           <w:sz w:val="28"/>
           <w:szCs w:val="28"/>
         </w:rPr>
@@ -27313,6 +27246,7 @@
       </w:pPr>
       <w:r>
         <w:rPr>
+          <w:noProof/>
           <w:sz w:val="28"/>
           <w:szCs w:val="28"/>
         </w:rPr>
@@ -27480,6 +27414,7 @@
       </w:pPr>
       <w:r>
         <w:rPr>
+          <w:noProof/>
           <w:sz w:val="28"/>
           <w:szCs w:val="28"/>
         </w:rPr>
@@ -27703,6 +27638,7 @@
       </w:pPr>
       <w:r>
         <w:rPr>
+          <w:noProof/>
           <w:sz w:val="28"/>
           <w:szCs w:val="28"/>
         </w:rPr>
@@ -27896,6 +27832,7 @@
       </w:pPr>
       <w:r>
         <w:rPr>
+          <w:noProof/>
           <w:sz w:val="24"/>
           <w:szCs w:val="24"/>
         </w:rPr>
@@ -28044,6 +27981,7 @@
       </w:pPr>
       <w:r>
         <w:rPr>
+          <w:noProof/>
           <w:sz w:val="28"/>
           <w:szCs w:val="28"/>
         </w:rPr>
@@ -28183,6 +28121,7 @@
       </w:pPr>
       <w:r>
         <w:rPr>
+          <w:noProof/>
           <w:sz w:val="28"/>
           <w:szCs w:val="28"/>
         </w:rPr>
@@ -28440,6 +28379,7 @@
       </w:pPr>
       <w:r>
         <w:rPr>
+          <w:noProof/>
           <w:sz w:val="28"/>
           <w:szCs w:val="28"/>
         </w:rPr>
@@ -28655,6 +28595,7 @@
       </w:pPr>
       <w:r>
         <w:rPr>
+          <w:noProof/>
           <w:sz w:val="24"/>
           <w:szCs w:val="24"/>
         </w:rPr>
@@ -28813,6 +28754,7 @@
       </w:pPr>
       <w:r>
         <w:rPr>
+          <w:noProof/>
           <w:sz w:val="24"/>
           <w:szCs w:val="24"/>
         </w:rPr>
@@ -29062,6 +29004,7 @@
       </w:pPr>
       <w:r>
         <w:rPr>
+          <w:noProof/>
           <w:sz w:val="24"/>
           <w:szCs w:val="24"/>
         </w:rPr>
@@ -29195,6 +29138,7 @@
       </w:pPr>
       <w:r>
         <w:rPr>
+          <w:noProof/>
           <w:sz w:val="24"/>
           <w:szCs w:val="24"/>
         </w:rPr>
@@ -29314,45 +29258,101 @@
           <w:u w:val="single"/>
         </w:rPr>
       </w:pPr>
-    </w:p>
-    <w:p>
-      <w:pPr>
-        <w:rPr>
+      <w:r>
+        <w:rPr>
+          <w:noProof/>
           <w:sz w:val="28"/>
           <w:szCs w:val="28"/>
           <w:u w:val="single"/>
         </w:rPr>
-      </w:pPr>
-      <w:r>
+        <w:drawing>
+          <wp:inline distT="0" distB="0" distL="0" distR="0" wp14:anchorId="5F3BEB5A" wp14:editId="21B44257">
+            <wp:extent cx="5731510" cy="4065270"/>
+            <wp:effectExtent l="0" t="0" r="2540" b="0"/>
+            <wp:docPr id="18" name="Picture 18"/>
+            <wp:cNvGraphicFramePr>
+              <a:graphicFrameLocks xmlns:a="http://schemas.openxmlformats.org/drawingml/2006/main" noChangeAspect="1"/>
+            </wp:cNvGraphicFramePr>
+            <a:graphic xmlns:a="http://schemas.openxmlformats.org/drawingml/2006/main">
+              <a:graphicData uri="http://schemas.openxmlformats.org/drawingml/2006/picture">
+                <pic:pic xmlns:pic="http://schemas.openxmlformats.org/drawingml/2006/picture">
+                  <pic:nvPicPr>
+                    <pic:cNvPr id="1" name=""/>
+                    <pic:cNvPicPr/>
+                  </pic:nvPicPr>
+                  <pic:blipFill>
+                    <a:blip r:embed="rId27"/>
+                    <a:stretch>
+                      <a:fillRect/>
+                    </a:stretch>
+                  </pic:blipFill>
+                  <pic:spPr>
+                    <a:xfrm>
+                      <a:off x="0" y="0"/>
+                      <a:ext cx="5731510" cy="4065270"/>
+                    </a:xfrm>
+                    <a:prstGeom prst="rect">
+                      <a:avLst/>
+                    </a:prstGeom>
+                  </pic:spPr>
+                </pic:pic>
+              </a:graphicData>
+            </a:graphic>
+          </wp:inline>
+        </w:drawing>
+      </w:r>
+    </w:p>
+    <w:p>
+      <w:pPr>
         <w:rPr>
           <w:sz w:val="28"/>
           <w:szCs w:val="28"/>
           <w:u w:val="single"/>
         </w:rPr>
-        <w:t>Triggers and Cursors</w:t>
-      </w:r>
-      <w:r>
-        <w:rPr>
+      </w:pPr>
+      <w:r>
+        <w:rPr>
+          <w:noProof/>
           <w:sz w:val="28"/>
           <w:szCs w:val="28"/>
           <w:u w:val="single"/>
         </w:rPr>
-        <w:t>:</w:t>
-      </w:r>
-    </w:p>
-    <w:p>
-      <w:pPr>
-        <w:rPr>
-          <w:sz w:val="26"/>
-          <w:szCs w:val="26"/>
-        </w:rPr>
-      </w:pPr>
-      <w:r>
-        <w:rPr>
-          <w:sz w:val="26"/>
-          <w:szCs w:val="26"/>
-        </w:rPr>
-        <w:t>Create a Trigger and a Cursor. State the objective. Run and display the results.</w:t>
+        <w:lastRenderedPageBreak/>
+        <w:drawing>
+          <wp:inline distT="0" distB="0" distL="0" distR="0" wp14:anchorId="6A13FF90" wp14:editId="3629E4FF">
+            <wp:extent cx="5731510" cy="1537970"/>
+            <wp:effectExtent l="0" t="0" r="2540" b="5080"/>
+            <wp:docPr id="27" name="Picture 27"/>
+            <wp:cNvGraphicFramePr>
+              <a:graphicFrameLocks xmlns:a="http://schemas.openxmlformats.org/drawingml/2006/main" noChangeAspect="1"/>
+            </wp:cNvGraphicFramePr>
+            <a:graphic xmlns:a="http://schemas.openxmlformats.org/drawingml/2006/main">
+              <a:graphicData uri="http://schemas.openxmlformats.org/drawingml/2006/picture">
+                <pic:pic xmlns:pic="http://schemas.openxmlformats.org/drawingml/2006/picture">
+                  <pic:nvPicPr>
+                    <pic:cNvPr id="1" name=""/>
+                    <pic:cNvPicPr/>
+                  </pic:nvPicPr>
+                  <pic:blipFill>
+                    <a:blip r:embed="rId28"/>
+                    <a:stretch>
+                      <a:fillRect/>
+                    </a:stretch>
+                  </pic:blipFill>
+                  <pic:spPr>
+                    <a:xfrm>
+                      <a:off x="0" y="0"/>
+                      <a:ext cx="5731510" cy="1537970"/>
+                    </a:xfrm>
+                    <a:prstGeom prst="rect">
+                      <a:avLst/>
+                    </a:prstGeom>
+                  </pic:spPr>
+                </pic:pic>
+              </a:graphicData>
+            </a:graphic>
+          </wp:inline>
+        </w:drawing>
       </w:r>
     </w:p>
     <w:p>
@@ -29363,6 +29363,246 @@
           <w:u w:val="single"/>
         </w:rPr>
       </w:pPr>
+      <w:r>
+        <w:rPr>
+          <w:sz w:val="28"/>
+          <w:szCs w:val="28"/>
+          <w:u w:val="single"/>
+        </w:rPr>
+        <w:drawing>
+          <wp:inline distT="0" distB="0" distL="0" distR="0" wp14:anchorId="541C6870" wp14:editId="0803EA58">
+            <wp:extent cx="5731510" cy="2393315"/>
+            <wp:effectExtent l="0" t="0" r="2540" b="6985"/>
+            <wp:docPr id="33" name="Picture 33"/>
+            <wp:cNvGraphicFramePr>
+              <a:graphicFrameLocks xmlns:a="http://schemas.openxmlformats.org/drawingml/2006/main" noChangeAspect="1"/>
+            </wp:cNvGraphicFramePr>
+            <a:graphic xmlns:a="http://schemas.openxmlformats.org/drawingml/2006/main">
+              <a:graphicData uri="http://schemas.openxmlformats.org/drawingml/2006/picture">
+                <pic:pic xmlns:pic="http://schemas.openxmlformats.org/drawingml/2006/picture">
+                  <pic:nvPicPr>
+                    <pic:cNvPr id="1" name=""/>
+                    <pic:cNvPicPr/>
+                  </pic:nvPicPr>
+                  <pic:blipFill>
+                    <a:blip r:embed="rId29"/>
+                    <a:stretch>
+                      <a:fillRect/>
+                    </a:stretch>
+                  </pic:blipFill>
+                  <pic:spPr>
+                    <a:xfrm>
+                      <a:off x="0" y="0"/>
+                      <a:ext cx="5731510" cy="2393315"/>
+                    </a:xfrm>
+                    <a:prstGeom prst="rect">
+                      <a:avLst/>
+                    </a:prstGeom>
+                  </pic:spPr>
+                </pic:pic>
+              </a:graphicData>
+            </a:graphic>
+          </wp:inline>
+        </w:drawing>
+      </w:r>
+    </w:p>
+    <w:p>
+      <w:pPr>
+        <w:rPr>
+          <w:sz w:val="28"/>
+          <w:szCs w:val="28"/>
+          <w:u w:val="single"/>
+        </w:rPr>
+      </w:pPr>
+      <w:r>
+        <w:rPr>
+          <w:sz w:val="28"/>
+          <w:szCs w:val="28"/>
+          <w:u w:val="single"/>
+        </w:rPr>
+        <w:t>Triggers and Cursors</w:t>
+      </w:r>
+      <w:r>
+        <w:rPr>
+          <w:sz w:val="28"/>
+          <w:szCs w:val="28"/>
+          <w:u w:val="single"/>
+        </w:rPr>
+        <w:t>:</w:t>
+      </w:r>
+    </w:p>
+    <w:p>
+      <w:pPr>
+        <w:rPr>
+          <w:sz w:val="26"/>
+          <w:szCs w:val="26"/>
+        </w:rPr>
+      </w:pPr>
+      <w:r>
+        <w:rPr>
+          <w:sz w:val="26"/>
+          <w:szCs w:val="26"/>
+        </w:rPr>
+        <w:t>Create a Trigger and a Cursor. State the objective. Run and display the results.</w:t>
+      </w:r>
+    </w:p>
+    <w:p>
+      <w:pPr>
+        <w:rPr>
+          <w:sz w:val="28"/>
+          <w:szCs w:val="28"/>
+          <w:u w:val="single"/>
+        </w:rPr>
+      </w:pPr>
+      <w:r>
+        <w:rPr>
+          <w:noProof/>
+          <w:sz w:val="28"/>
+          <w:szCs w:val="28"/>
+          <w:u w:val="single"/>
+        </w:rPr>
+        <w:drawing>
+          <wp:inline distT="0" distB="0" distL="0" distR="0" wp14:anchorId="6F0FAA30" wp14:editId="738439D4">
+            <wp:extent cx="5731510" cy="2435225"/>
+            <wp:effectExtent l="0" t="0" r="2540" b="3175"/>
+            <wp:docPr id="23" name="Picture 23"/>
+            <wp:cNvGraphicFramePr>
+              <a:graphicFrameLocks xmlns:a="http://schemas.openxmlformats.org/drawingml/2006/main" noChangeAspect="1"/>
+            </wp:cNvGraphicFramePr>
+            <a:graphic xmlns:a="http://schemas.openxmlformats.org/drawingml/2006/main">
+              <a:graphicData uri="http://schemas.openxmlformats.org/drawingml/2006/picture">
+                <pic:pic xmlns:pic="http://schemas.openxmlformats.org/drawingml/2006/picture">
+                  <pic:nvPicPr>
+                    <pic:cNvPr id="1" name=""/>
+                    <pic:cNvPicPr/>
+                  </pic:nvPicPr>
+                  <pic:blipFill>
+                    <a:blip r:embed="rId30"/>
+                    <a:stretch>
+                      <a:fillRect/>
+                    </a:stretch>
+                  </pic:blipFill>
+                  <pic:spPr>
+                    <a:xfrm>
+                      <a:off x="0" y="0"/>
+                      <a:ext cx="5731510" cy="2435225"/>
+                    </a:xfrm>
+                    <a:prstGeom prst="rect">
+                      <a:avLst/>
+                    </a:prstGeom>
+                  </pic:spPr>
+                </pic:pic>
+              </a:graphicData>
+            </a:graphic>
+          </wp:inline>
+        </w:drawing>
+      </w:r>
+    </w:p>
+    <w:p>
+      <w:pPr>
+        <w:rPr>
+          <w:sz w:val="28"/>
+          <w:szCs w:val="28"/>
+          <w:u w:val="single"/>
+        </w:rPr>
+      </w:pPr>
+      <w:r>
+        <w:rPr>
+          <w:noProof/>
+          <w:sz w:val="28"/>
+          <w:szCs w:val="28"/>
+          <w:u w:val="single"/>
+        </w:rPr>
+        <w:lastRenderedPageBreak/>
+        <w:drawing>
+          <wp:inline distT="0" distB="0" distL="0" distR="0" wp14:anchorId="65815125" wp14:editId="2D12EADC">
+            <wp:extent cx="4519052" cy="3261643"/>
+            <wp:effectExtent l="0" t="0" r="0" b="0"/>
+            <wp:docPr id="31" name="Picture 31"/>
+            <wp:cNvGraphicFramePr>
+              <a:graphicFrameLocks xmlns:a="http://schemas.openxmlformats.org/drawingml/2006/main" noChangeAspect="1"/>
+            </wp:cNvGraphicFramePr>
+            <a:graphic xmlns:a="http://schemas.openxmlformats.org/drawingml/2006/main">
+              <a:graphicData uri="http://schemas.openxmlformats.org/drawingml/2006/picture">
+                <pic:pic xmlns:pic="http://schemas.openxmlformats.org/drawingml/2006/picture">
+                  <pic:nvPicPr>
+                    <pic:cNvPr id="1" name=""/>
+                    <pic:cNvPicPr/>
+                  </pic:nvPicPr>
+                  <pic:blipFill>
+                    <a:blip r:embed="rId31"/>
+                    <a:stretch>
+                      <a:fillRect/>
+                    </a:stretch>
+                  </pic:blipFill>
+                  <pic:spPr>
+                    <a:xfrm>
+                      <a:off x="0" y="0"/>
+                      <a:ext cx="4519052" cy="3261643"/>
+                    </a:xfrm>
+                    <a:prstGeom prst="rect">
+                      <a:avLst/>
+                    </a:prstGeom>
+                  </pic:spPr>
+                </pic:pic>
+              </a:graphicData>
+            </a:graphic>
+          </wp:inline>
+        </w:drawing>
+      </w:r>
+    </w:p>
+    <w:p>
+      <w:pPr>
+        <w:rPr>
+          <w:sz w:val="28"/>
+          <w:szCs w:val="28"/>
+          <w:u w:val="single"/>
+        </w:rPr>
+      </w:pPr>
+      <w:r>
+        <w:rPr>
+          <w:noProof/>
+          <w:sz w:val="28"/>
+          <w:szCs w:val="28"/>
+          <w:u w:val="single"/>
+        </w:rPr>
+        <w:lastRenderedPageBreak/>
+        <w:drawing>
+          <wp:inline distT="0" distB="0" distL="0" distR="0" wp14:anchorId="7DF09B50" wp14:editId="064A6AC0">
+            <wp:extent cx="5187950" cy="5417287"/>
+            <wp:effectExtent l="0" t="0" r="0" b="0"/>
+            <wp:docPr id="30" name="Picture 30"/>
+            <wp:cNvGraphicFramePr>
+              <a:graphicFrameLocks xmlns:a="http://schemas.openxmlformats.org/drawingml/2006/main" noChangeAspect="1"/>
+            </wp:cNvGraphicFramePr>
+            <a:graphic xmlns:a="http://schemas.openxmlformats.org/drawingml/2006/main">
+              <a:graphicData uri="http://schemas.openxmlformats.org/drawingml/2006/picture">
+                <pic:pic xmlns:pic="http://schemas.openxmlformats.org/drawingml/2006/picture">
+                  <pic:nvPicPr>
+                    <pic:cNvPr id="1" name=""/>
+                    <pic:cNvPicPr/>
+                  </pic:nvPicPr>
+                  <pic:blipFill>
+                    <a:blip r:embed="rId32"/>
+                    <a:stretch>
+                      <a:fillRect/>
+                    </a:stretch>
+                  </pic:blipFill>
+                  <pic:spPr>
+                    <a:xfrm>
+                      <a:off x="0" y="0"/>
+                      <a:ext cx="5193741" cy="5423334"/>
+                    </a:xfrm>
+                    <a:prstGeom prst="rect">
+                      <a:avLst/>
+                    </a:prstGeom>
+                  </pic:spPr>
+                </pic:pic>
+              </a:graphicData>
+            </a:graphic>
+          </wp:inline>
+        </w:drawing>
+      </w:r>
     </w:p>
     <w:p>
       <w:pPr>
@@ -29472,7 +29712,7 @@
                     <pic:cNvPicPr/>
                   </pic:nvPicPr>
                   <pic:blipFill>
-                    <a:blip r:embed="rId27" cstate="print">
+                    <a:blip r:embed="rId33" cstate="print">
                       <a:extLst>
                         <a:ext uri="{28A0092B-C50C-407E-A947-70E740481C1C}">
                           <a14:useLocalDpi xmlns:a14="http://schemas.microsoft.com/office/drawing/2010/main" val="0"/>
@@ -29517,6 +29757,7 @@
       </w:pPr>
       <w:r>
         <w:rPr>
+          <w:noProof/>
           <w:sz w:val="24"/>
           <w:szCs w:val="24"/>
         </w:rPr>
@@ -29544,7 +29785,7 @@
                     <pic:cNvPicPr/>
                   </pic:nvPicPr>
                   <pic:blipFill>
-                    <a:blip r:embed="rId28" cstate="print">
+                    <a:blip r:embed="rId34" cstate="print">
                       <a:extLst>
                         <a:ext uri="{28A0092B-C50C-407E-A947-70E740481C1C}">
                           <a14:useLocalDpi xmlns:a14="http://schemas.microsoft.com/office/drawing/2010/main" val="0"/>
@@ -29630,7 +29871,7 @@
                     <pic:cNvPicPr/>
                   </pic:nvPicPr>
                   <pic:blipFill>
-                    <a:blip r:embed="rId29"/>
+                    <a:blip r:embed="rId35"/>
                     <a:stretch>
                       <a:fillRect/>
                     </a:stretch>
@@ -29651,9 +29892,240 @@
         </w:drawing>
       </w:r>
     </w:p>
+    <w:p>
+      <w:pPr>
+        <w:rPr>
+          <w:sz w:val="24"/>
+          <w:szCs w:val="24"/>
+        </w:rPr>
+      </w:pPr>
+    </w:p>
+    <w:p>
+      <w:pPr>
+        <w:rPr>
+          <w:sz w:val="30"/>
+          <w:szCs w:val="30"/>
+          <w:u w:val="single"/>
+        </w:rPr>
+      </w:pPr>
+      <w:r>
+        <w:rPr>
+          <w:sz w:val="30"/>
+          <w:szCs w:val="30"/>
+          <w:u w:val="single"/>
+        </w:rPr>
+        <w:t xml:space="preserve">Modification: </w:t>
+      </w:r>
+    </w:p>
+    <w:p>
+      <w:pPr>
+        <w:rPr>
+          <w:sz w:val="24"/>
+          <w:szCs w:val="24"/>
+        </w:rPr>
+      </w:pPr>
+      <w:r>
+        <w:rPr>
+          <w:sz w:val="24"/>
+          <w:szCs w:val="24"/>
+        </w:rPr>
+        <w:t>Q) Create a procedure such that on call It should show the total sales and sales amount of a particulate month?</w:t>
+      </w:r>
+    </w:p>
+    <w:p>
+      <w:pPr>
+        <w:rPr>
+          <w:sz w:val="24"/>
+          <w:szCs w:val="24"/>
+        </w:rPr>
+      </w:pPr>
+    </w:p>
+    <w:p>
+      <w:pPr>
+        <w:pStyle w:val="ListParagraph"/>
+        <w:numPr>
+          <w:ilvl w:val="0"/>
+          <w:numId w:val="3"/>
+        </w:numPr>
+        <w:rPr>
+          <w:sz w:val="24"/>
+          <w:szCs w:val="24"/>
+        </w:rPr>
+      </w:pPr>
+      <w:r>
+        <w:rPr>
+          <w:sz w:val="24"/>
+          <w:szCs w:val="24"/>
+        </w:rPr>
+        <w:t>Procedure</w:t>
+      </w:r>
+    </w:p>
+    <w:p>
+      <w:pPr>
+        <w:rPr>
+          <w:sz w:val="24"/>
+          <w:szCs w:val="24"/>
+        </w:rPr>
+      </w:pPr>
+      <w:r>
+        <w:rPr>
+          <w:noProof/>
+          <w:sz w:val="24"/>
+          <w:szCs w:val="24"/>
+        </w:rPr>
+        <w:drawing>
+          <wp:inline distT="0" distB="0" distL="0" distR="0" wp14:anchorId="3FC1078E" wp14:editId="38F30982">
+            <wp:extent cx="5731510" cy="946150"/>
+            <wp:effectExtent l="0" t="0" r="2540" b="6350"/>
+            <wp:docPr id="29" name="Picture 29"/>
+            <wp:cNvGraphicFramePr>
+              <a:graphicFrameLocks xmlns:a="http://schemas.openxmlformats.org/drawingml/2006/main" noChangeAspect="1"/>
+            </wp:cNvGraphicFramePr>
+            <a:graphic xmlns:a="http://schemas.openxmlformats.org/drawingml/2006/main">
+              <a:graphicData uri="http://schemas.openxmlformats.org/drawingml/2006/picture">
+                <pic:pic xmlns:pic="http://schemas.openxmlformats.org/drawingml/2006/picture">
+                  <pic:nvPicPr>
+                    <pic:cNvPr id="1" name=""/>
+                    <pic:cNvPicPr/>
+                  </pic:nvPicPr>
+                  <pic:blipFill>
+                    <a:blip r:embed="rId36"/>
+                    <a:stretch>
+                      <a:fillRect/>
+                    </a:stretch>
+                  </pic:blipFill>
+                  <pic:spPr>
+                    <a:xfrm>
+                      <a:off x="0" y="0"/>
+                      <a:ext cx="5731510" cy="946150"/>
+                    </a:xfrm>
+                    <a:prstGeom prst="rect">
+                      <a:avLst/>
+                    </a:prstGeom>
+                  </pic:spPr>
+                </pic:pic>
+              </a:graphicData>
+            </a:graphic>
+          </wp:inline>
+        </w:drawing>
+      </w:r>
+      <w:r>
+        <w:rPr>
+          <w:noProof/>
+          <w:sz w:val="24"/>
+          <w:szCs w:val="24"/>
+        </w:rPr>
+        <w:drawing>
+          <wp:inline distT="0" distB="0" distL="0" distR="0" wp14:anchorId="1C142ED1" wp14:editId="590EE4B9">
+            <wp:extent cx="5731510" cy="2802255"/>
+            <wp:effectExtent l="0" t="0" r="2540" b="0"/>
+            <wp:docPr id="28" name="Picture 28"/>
+            <wp:cNvGraphicFramePr>
+              <a:graphicFrameLocks xmlns:a="http://schemas.openxmlformats.org/drawingml/2006/main" noChangeAspect="1"/>
+            </wp:cNvGraphicFramePr>
+            <a:graphic xmlns:a="http://schemas.openxmlformats.org/drawingml/2006/main">
+              <a:graphicData uri="http://schemas.openxmlformats.org/drawingml/2006/picture">
+                <pic:pic xmlns:pic="http://schemas.openxmlformats.org/drawingml/2006/picture">
+                  <pic:nvPicPr>
+                    <pic:cNvPr id="1" name=""/>
+                    <pic:cNvPicPr/>
+                  </pic:nvPicPr>
+                  <pic:blipFill>
+                    <a:blip r:embed="rId37"/>
+                    <a:stretch>
+                      <a:fillRect/>
+                    </a:stretch>
+                  </pic:blipFill>
+                  <pic:spPr>
+                    <a:xfrm>
+                      <a:off x="0" y="0"/>
+                      <a:ext cx="5731510" cy="2802255"/>
+                    </a:xfrm>
+                    <a:prstGeom prst="rect">
+                      <a:avLst/>
+                    </a:prstGeom>
+                  </pic:spPr>
+                </pic:pic>
+              </a:graphicData>
+            </a:graphic>
+          </wp:inline>
+        </w:drawing>
+      </w:r>
+    </w:p>
+    <w:p>
+      <w:pPr>
+        <w:pStyle w:val="ListParagraph"/>
+        <w:numPr>
+          <w:ilvl w:val="0"/>
+          <w:numId w:val="2"/>
+        </w:numPr>
+        <w:rPr>
+          <w:sz w:val="24"/>
+          <w:szCs w:val="24"/>
+        </w:rPr>
+      </w:pPr>
+      <w:r>
+        <w:rPr>
+          <w:sz w:val="24"/>
+          <w:szCs w:val="24"/>
+        </w:rPr>
+        <w:t xml:space="preserve">Function </w:t>
+      </w:r>
+    </w:p>
+    <w:p>
+      <w:pPr>
+        <w:pStyle w:val="ListParagraph"/>
+        <w:rPr>
+          <w:sz w:val="24"/>
+          <w:szCs w:val="24"/>
+        </w:rPr>
+      </w:pPr>
+      <w:r>
+        <w:rPr>
+          <w:sz w:val="24"/>
+          <w:szCs w:val="24"/>
+        </w:rPr>
+        <w:lastRenderedPageBreak/>
+        <w:drawing>
+          <wp:inline distT="0" distB="0" distL="0" distR="0" wp14:anchorId="1D157D71" wp14:editId="0A5C3FEF">
+            <wp:extent cx="5731510" cy="2393315"/>
+            <wp:effectExtent l="0" t="0" r="2540" b="6985"/>
+            <wp:docPr id="32" name="Picture 32"/>
+            <wp:cNvGraphicFramePr>
+              <a:graphicFrameLocks xmlns:a="http://schemas.openxmlformats.org/drawingml/2006/main" noChangeAspect="1"/>
+            </wp:cNvGraphicFramePr>
+            <a:graphic xmlns:a="http://schemas.openxmlformats.org/drawingml/2006/main">
+              <a:graphicData uri="http://schemas.openxmlformats.org/drawingml/2006/picture">
+                <pic:pic xmlns:pic="http://schemas.openxmlformats.org/drawingml/2006/picture">
+                  <pic:nvPicPr>
+                    <pic:cNvPr id="1" name=""/>
+                    <pic:cNvPicPr/>
+                  </pic:nvPicPr>
+                  <pic:blipFill>
+                    <a:blip r:embed="rId29"/>
+                    <a:stretch>
+                      <a:fillRect/>
+                    </a:stretch>
+                  </pic:blipFill>
+                  <pic:spPr>
+                    <a:xfrm>
+                      <a:off x="0" y="0"/>
+                      <a:ext cx="5731510" cy="2393315"/>
+                    </a:xfrm>
+                    <a:prstGeom prst="rect">
+                      <a:avLst/>
+                    </a:prstGeom>
+                  </pic:spPr>
+                </pic:pic>
+              </a:graphicData>
+            </a:graphic>
+          </wp:inline>
+        </w:drawing>
+      </w:r>
+    </w:p>
     <w:sectPr>
-      <w:headerReference w:type="default" r:id="rId30"/>
-      <w:footerReference w:type="default" r:id="rId31"/>
+      <w:headerReference w:type="default" r:id="rId38"/>
+      <w:footerReference w:type="default" r:id="rId39"/>
       <w:pgSz w:w="11906" w:h="16838"/>
       <w:pgMar w:top="1440" w:right="1440" w:bottom="1440" w:left="1440" w:header="708" w:footer="708" w:gutter="0"/>
       <w:pgBorders w:offsetFrom="page">
@@ -29846,6 +30318,118 @@
 <file path=word/numbering.xml><?xml version="1.0" encoding="utf-8"?>
 <w:numbering xmlns:wpc="http://schemas.microsoft.com/office/word/2010/wordprocessingCanvas" xmlns:cx="http://schemas.microsoft.com/office/drawing/2014/chartex" xmlns:cx1="http://schemas.microsoft.com/office/drawing/2015/9/8/chartex" xmlns:cx2="http://schemas.microsoft.com/office/drawing/2015/10/21/chartex" xmlns:cx3="http://schemas.microsoft.com/office/drawing/2016/5/9/chartex" xmlns:cx4="http://schemas.microsoft.com/office/drawing/2016/5/10/chartex" xmlns:cx5="http://schemas.microsoft.com/office/drawing/2016/5/11/chartex" xmlns:cx6="http://schemas.microsoft.com/office/drawing/2016/5/12/chartex" xmlns:cx7="http://schemas.microsoft.com/office/drawing/2016/5/13/chartex" xmlns:cx8="http://schemas.microsoft.com/office/drawing/2016/5/14/chartex" xmlns:mc="http://schemas.openxmlformats.org/markup-compatibility/2006" xmlns:aink="http://schemas.microsoft.com/office/drawing/2016/ink" xmlns:am3d="http://schemas.microsoft.com/office/drawing/2017/model3d" xmlns:o="urn:schemas-microsoft-com:office:office" xmlns:oel="http://schemas.microsoft.com/office/2019/extlst" xmlns:r="http://schemas.openxmlformats.org/officeDocument/2006/relationships" xmlns:m="http://schemas.openxmlformats.org/officeDocument/2006/math" xmlns:v="urn:schemas-microsoft-com:vml" xmlns:wp14="http://schemas.microsoft.com/office/word/2010/wordprocessingDrawing" xmlns:wp="http://schemas.openxmlformats.org/drawingml/2006/wordprocessingDrawing" xmlns:w10="urn:schemas-microsoft-com:office:word" xmlns:w="http://schemas.openxmlformats.org/wordprocessingml/2006/main" xmlns:w14="http://schemas.microsoft.com/office/word/2010/wordml" xmlns:w15="http://schemas.microsoft.com/office/word/2012/wordml" xmlns:w16cex="http://schemas.microsoft.com/office/word/2018/wordml/cex" xmlns:w16cid="http://schemas.microsoft.com/office/word/2016/wordml/cid" xmlns:w16="http://schemas.microsoft.com/office/word/2018/wordml" xmlns:w16sdtdh="http://schemas.microsoft.com/office/word/2020/wordml/sdtdatahash" xmlns:w16se="http://schemas.microsoft.com/office/word/2015/wordml/symex" xmlns:wpg="http://schemas.microsoft.com/office/word/2010/wordprocessingGroup" xmlns:wpi="http://schemas.microsoft.com/office/word/2010/wordprocessingInk" xmlns:wne="http://schemas.microsoft.com/office/word/2006/wordml" xmlns:wps="http://schemas.microsoft.com/office/word/2010/wordprocessingShape" mc:Ignorable="w14 w15 w16se w16cid w16 w16cex w16sdtdh wp14">
   <w:abstractNum w:abstractNumId="0" w15:restartNumberingAfterBreak="0">
+    <w:nsid w:val="10931575"/>
+    <w:multiLevelType w:val="hybridMultilevel"/>
+    <w:tmpl w:val="BE1CEAFC"/>
+    <w:lvl w:ilvl="0" w:tplc="68EA7396">
+      <w:numFmt w:val="bullet"/>
+      <w:lvlText w:val=""/>
+      <w:lvlJc w:val="left"/>
+      <w:pPr>
+        <w:ind w:left="720" w:hanging="360"/>
+      </w:pPr>
+      <w:rPr>
+        <w:rFonts w:ascii="Symbol" w:eastAsiaTheme="minorHAnsi" w:hAnsi="Symbol" w:cstheme="minorBidi" w:hint="default"/>
+      </w:rPr>
+    </w:lvl>
+    <w:lvl w:ilvl="1" w:tplc="40090003" w:tentative="1">
+      <w:start w:val="1"/>
+      <w:numFmt w:val="bullet"/>
+      <w:lvlText w:val="o"/>
+      <w:lvlJc w:val="left"/>
+      <w:pPr>
+        <w:ind w:left="1440" w:hanging="360"/>
+      </w:pPr>
+      <w:rPr>
+        <w:rFonts w:ascii="Courier New" w:hAnsi="Courier New" w:cs="Courier New" w:hint="default"/>
+      </w:rPr>
+    </w:lvl>
+    <w:lvl w:ilvl="2" w:tplc="40090005" w:tentative="1">
+      <w:start w:val="1"/>
+      <w:numFmt w:val="bullet"/>
+      <w:lvlText w:val=""/>
+      <w:lvlJc w:val="left"/>
+      <w:pPr>
+        <w:ind w:left="2160" w:hanging="360"/>
+      </w:pPr>
+      <w:rPr>
+        <w:rFonts w:ascii="Wingdings" w:hAnsi="Wingdings" w:hint="default"/>
+      </w:rPr>
+    </w:lvl>
+    <w:lvl w:ilvl="3" w:tplc="40090001" w:tentative="1">
+      <w:start w:val="1"/>
+      <w:numFmt w:val="bullet"/>
+      <w:lvlText w:val=""/>
+      <w:lvlJc w:val="left"/>
+      <w:pPr>
+        <w:ind w:left="2880" w:hanging="360"/>
+      </w:pPr>
+      <w:rPr>
+        <w:rFonts w:ascii="Symbol" w:hAnsi="Symbol" w:hint="default"/>
+      </w:rPr>
+    </w:lvl>
+    <w:lvl w:ilvl="4" w:tplc="40090003" w:tentative="1">
+      <w:start w:val="1"/>
+      <w:numFmt w:val="bullet"/>
+      <w:lvlText w:val="o"/>
+      <w:lvlJc w:val="left"/>
+      <w:pPr>
+        <w:ind w:left="3600" w:hanging="360"/>
+      </w:pPr>
+      <w:rPr>
+        <w:rFonts w:ascii="Courier New" w:hAnsi="Courier New" w:cs="Courier New" w:hint="default"/>
+      </w:rPr>
+    </w:lvl>
+    <w:lvl w:ilvl="5" w:tplc="40090005" w:tentative="1">
+      <w:start w:val="1"/>
+      <w:numFmt w:val="bullet"/>
+      <w:lvlText w:val=""/>
+      <w:lvlJc w:val="left"/>
+      <w:pPr>
+        <w:ind w:left="4320" w:hanging="360"/>
+      </w:pPr>
+      <w:rPr>
+        <w:rFonts w:ascii="Wingdings" w:hAnsi="Wingdings" w:hint="default"/>
+      </w:rPr>
+    </w:lvl>
+    <w:lvl w:ilvl="6" w:tplc="40090001" w:tentative="1">
+      <w:start w:val="1"/>
+      <w:numFmt w:val="bullet"/>
+      <w:lvlText w:val=""/>
+      <w:lvlJc w:val="left"/>
+      <w:pPr>
+        <w:ind w:left="5040" w:hanging="360"/>
+      </w:pPr>
+      <w:rPr>
+        <w:rFonts w:ascii="Symbol" w:hAnsi="Symbol" w:hint="default"/>
+      </w:rPr>
+    </w:lvl>
+    <w:lvl w:ilvl="7" w:tplc="40090003" w:tentative="1">
+      <w:start w:val="1"/>
+      <w:numFmt w:val="bullet"/>
+      <w:lvlText w:val="o"/>
+      <w:lvlJc w:val="left"/>
+      <w:pPr>
+        <w:ind w:left="5760" w:hanging="360"/>
+      </w:pPr>
+      <w:rPr>
+        <w:rFonts w:ascii="Courier New" w:hAnsi="Courier New" w:cs="Courier New" w:hint="default"/>
+      </w:rPr>
+    </w:lvl>
+    <w:lvl w:ilvl="8" w:tplc="40090005" w:tentative="1">
+      <w:start w:val="1"/>
+      <w:numFmt w:val="bullet"/>
+      <w:lvlText w:val=""/>
+      <w:lvlJc w:val="left"/>
+      <w:pPr>
+        <w:ind w:left="6480" w:hanging="360"/>
+      </w:pPr>
+      <w:rPr>
+        <w:rFonts w:ascii="Wingdings" w:hAnsi="Wingdings" w:hint="default"/>
+      </w:rPr>
+    </w:lvl>
+  </w:abstractNum>
+  <w:abstractNum w:abstractNumId="1" w15:restartNumberingAfterBreak="0">
     <w:nsid w:val="4DDC39B1"/>
     <w:multiLevelType w:val="hybridMultilevel"/>
     <w:tmpl w:val="8DC08DF2"/>
@@ -29934,8 +30518,127 @@
       </w:pPr>
     </w:lvl>
   </w:abstractNum>
+  <w:abstractNum w:abstractNumId="2" w15:restartNumberingAfterBreak="0">
+    <w:nsid w:val="65EA7E45"/>
+    <w:multiLevelType w:val="hybridMultilevel"/>
+    <w:tmpl w:val="4F3E677A"/>
+    <w:lvl w:ilvl="0" w:tplc="901617C6">
+      <w:start w:val="17"/>
+      <w:numFmt w:val="bullet"/>
+      <w:lvlText w:val=""/>
+      <w:lvlJc w:val="left"/>
+      <w:pPr>
+        <w:ind w:left="720" w:hanging="360"/>
+      </w:pPr>
+      <w:rPr>
+        <w:rFonts w:ascii="Symbol" w:eastAsiaTheme="minorHAnsi" w:hAnsi="Symbol" w:cstheme="minorBidi" w:hint="default"/>
+      </w:rPr>
+    </w:lvl>
+    <w:lvl w:ilvl="1" w:tplc="40090003" w:tentative="1">
+      <w:start w:val="1"/>
+      <w:numFmt w:val="bullet"/>
+      <w:lvlText w:val="o"/>
+      <w:lvlJc w:val="left"/>
+      <w:pPr>
+        <w:ind w:left="1440" w:hanging="360"/>
+      </w:pPr>
+      <w:rPr>
+        <w:rFonts w:ascii="Courier New" w:hAnsi="Courier New" w:cs="Courier New" w:hint="default"/>
+      </w:rPr>
+    </w:lvl>
+    <w:lvl w:ilvl="2" w:tplc="40090005" w:tentative="1">
+      <w:start w:val="1"/>
+      <w:numFmt w:val="bullet"/>
+      <w:lvlText w:val=""/>
+      <w:lvlJc w:val="left"/>
+      <w:pPr>
+        <w:ind w:left="2160" w:hanging="360"/>
+      </w:pPr>
+      <w:rPr>
+        <w:rFonts w:ascii="Wingdings" w:hAnsi="Wingdings" w:hint="default"/>
+      </w:rPr>
+    </w:lvl>
+    <w:lvl w:ilvl="3" w:tplc="40090001" w:tentative="1">
+      <w:start w:val="1"/>
+      <w:numFmt w:val="bullet"/>
+      <w:lvlText w:val=""/>
+      <w:lvlJc w:val="left"/>
+      <w:pPr>
+        <w:ind w:left="2880" w:hanging="360"/>
+      </w:pPr>
+      <w:rPr>
+        <w:rFonts w:ascii="Symbol" w:hAnsi="Symbol" w:hint="default"/>
+      </w:rPr>
+    </w:lvl>
+    <w:lvl w:ilvl="4" w:tplc="40090003" w:tentative="1">
+      <w:start w:val="1"/>
+      <w:numFmt w:val="bullet"/>
+      <w:lvlText w:val="o"/>
+      <w:lvlJc w:val="left"/>
+      <w:pPr>
+        <w:ind w:left="3600" w:hanging="360"/>
+      </w:pPr>
+      <w:rPr>
+        <w:rFonts w:ascii="Courier New" w:hAnsi="Courier New" w:cs="Courier New" w:hint="default"/>
+      </w:rPr>
+    </w:lvl>
+    <w:lvl w:ilvl="5" w:tplc="40090005" w:tentative="1">
+      <w:start w:val="1"/>
+      <w:numFmt w:val="bullet"/>
+      <w:lvlText w:val=""/>
+      <w:lvlJc w:val="left"/>
+      <w:pPr>
+        <w:ind w:left="4320" w:hanging="360"/>
+      </w:pPr>
+      <w:rPr>
+        <w:rFonts w:ascii="Wingdings" w:hAnsi="Wingdings" w:hint="default"/>
+      </w:rPr>
+    </w:lvl>
+    <w:lvl w:ilvl="6" w:tplc="40090001" w:tentative="1">
+      <w:start w:val="1"/>
+      <w:numFmt w:val="bullet"/>
+      <w:lvlText w:val=""/>
+      <w:lvlJc w:val="left"/>
+      <w:pPr>
+        <w:ind w:left="5040" w:hanging="360"/>
+      </w:pPr>
+      <w:rPr>
+        <w:rFonts w:ascii="Symbol" w:hAnsi="Symbol" w:hint="default"/>
+      </w:rPr>
+    </w:lvl>
+    <w:lvl w:ilvl="7" w:tplc="40090003" w:tentative="1">
+      <w:start w:val="1"/>
+      <w:numFmt w:val="bullet"/>
+      <w:lvlText w:val="o"/>
+      <w:lvlJc w:val="left"/>
+      <w:pPr>
+        <w:ind w:left="5760" w:hanging="360"/>
+      </w:pPr>
+      <w:rPr>
+        <w:rFonts w:ascii="Courier New" w:hAnsi="Courier New" w:cs="Courier New" w:hint="default"/>
+      </w:rPr>
+    </w:lvl>
+    <w:lvl w:ilvl="8" w:tplc="40090005" w:tentative="1">
+      <w:start w:val="1"/>
+      <w:numFmt w:val="bullet"/>
+      <w:lvlText w:val=""/>
+      <w:lvlJc w:val="left"/>
+      <w:pPr>
+        <w:ind w:left="6480" w:hanging="360"/>
+      </w:pPr>
+      <w:rPr>
+        <w:rFonts w:ascii="Wingdings" w:hAnsi="Wingdings" w:hint="default"/>
+      </w:rPr>
+    </w:lvl>
+  </w:abstractNum>
   <w:num w:numId="1" w16cid:durableId="640574241">
+    <w:abstractNumId w:val="1"/>
+  </w:num>
+  <w:num w:numId="2" w16cid:durableId="1303465486">
     <w:abstractNumId w:val="0"/>
+  </w:num>
+  <w:num w:numId="3" w16cid:durableId="1987972194">
+    <w:abstractNumId w:val="2"/>
   </w:num>
 </w:numbering>
 </file>

</xml_diff>